<commit_message>
Netty nio server desc
Netty nio server desc
</commit_message>
<xml_diff>
--- a/netty/Netty 异步事件驱动NIO 与原生NIO对比.docx
+++ b/netty/Netty 异步事件驱动NIO 与原生NIO对比.docx
@@ -3,50 +3,32 @@
 <w:document xmlns:wpc="http://schemas.microsoft.com/office/word/2010/wordprocessingCanvas" xmlns:mo="http://schemas.microsoft.com/office/mac/office/2008/main" xmlns:mc="http://schemas.openxmlformats.org/markup-compatibility/2006" xmlns:mv="urn:schemas-microsoft-com:mac:vml" xmlns:o="urn:schemas-microsoft-com:office:office" xmlns:r="http://schemas.openxmlformats.org/officeDocument/2006/relationships" xmlns:m="http://schemas.openxmlformats.org/officeDocument/2006/math" xmlns:v="urn:schemas-microsoft-com:vml" xmlns:wp14="http://schemas.microsoft.com/office/word/2010/wordprocessingDrawing" xmlns:wp="http://schemas.openxmlformats.org/drawingml/2006/wordprocessingDrawing" xmlns:w10="urn:schemas-microsoft-com:office:word" xmlns:w="http://schemas.openxmlformats.org/wordprocessingml/2006/main" xmlns:w14="http://schemas.microsoft.com/office/word/2010/wordml" xmlns:w15="http://schemas.microsoft.com/office/word/2012/wordml" xmlns:wpg="http://schemas.microsoft.com/office/word/2010/wordprocessingGroup" xmlns:wpi="http://schemas.microsoft.com/office/word/2010/wordprocessingInk" xmlns:wne="http://schemas.microsoft.com/office/word/2006/wordml" xmlns:wps="http://schemas.microsoft.com/office/word/2010/wordprocessingShape" mc:Ignorable="w14 w15 wp14">
   <w:body>
     <w:p>
-      <w:pPr>
+      <w:proofErr w:type="spellStart"/>
+      <w:r>
+        <w:t>N</w:t>
+      </w:r>
+      <w:r>
         <w:rPr>
           <w:rFonts w:hint="eastAsia"/>
         </w:rPr>
-      </w:pPr>
-      <w:proofErr w:type="spellStart"/>
-      <w:r>
-        <w:t>N</w:t>
-      </w:r>
+        <w:t>etty</w:t>
+      </w:r>
+      <w:proofErr w:type="spellEnd"/>
       <w:r>
         <w:rPr>
           <w:rFonts w:hint="eastAsia"/>
         </w:rPr>
-        <w:t>etty</w:t>
-      </w:r>
-      <w:proofErr w:type="spellEnd"/>
+        <w:t xml:space="preserve"> 异步事件驱动NIO 与原生NIO对比</w:t>
+      </w:r>
+    </w:p>
+    <w:p/>
+    <w:p>
       <w:r>
         <w:rPr>
           <w:rFonts w:hint="eastAsia"/>
         </w:rPr>
-        <w:t xml:space="preserve"> 异步事件驱动NIO 与原生NIO对比</w:t>
-      </w:r>
-    </w:p>
-    <w:p>
-      <w:pPr>
-        <w:rPr>
-          <w:rFonts w:hint="eastAsia"/>
-        </w:rPr>
-      </w:pPr>
-    </w:p>
-    <w:p>
-      <w:pPr>
-        <w:rPr>
-          <w:rFonts w:hint="eastAsia"/>
-        </w:rPr>
-      </w:pPr>
-      <w:r>
-        <w:rPr>
-          <w:rFonts w:hint="eastAsia"/>
-        </w:rPr>
         <w:t>原生NIO 服务端 code</w:t>
       </w:r>
-      <w:bookmarkStart w:id="0" w:name="_GoBack"/>
-      <w:bookmarkEnd w:id="0"/>
     </w:p>
     <w:p>
       <w:pPr>
@@ -1462,7 +1444,7 @@
         </w:tabs>
         <w:jc w:val="left"/>
         <w:rPr>
-          <w:rFonts w:ascii="Courier New" w:hAnsi="Courier New" w:cs="Courier New"/>
+          <w:rFonts w:ascii="Courier New" w:hAnsi="Courier New" w:cs="Courier New" w:hint="eastAsia"/>
           <w:kern w:val="0"/>
           <w:sz w:val="20"/>
           <w:szCs w:val="20"/>
@@ -1480,11 +1462,917 @@
     </w:p>
     <w:p>
       <w:pPr>
-        <w:rPr>
-          <w:rFonts w:hint="eastAsia"/>
-        </w:rPr>
-      </w:pPr>
-    </w:p>
+        <w:widowControl/>
+        <w:tabs>
+          <w:tab w:val="left" w:pos="916"/>
+          <w:tab w:val="left" w:pos="1832"/>
+          <w:tab w:val="left" w:pos="2748"/>
+          <w:tab w:val="left" w:pos="3664"/>
+          <w:tab w:val="left" w:pos="4580"/>
+          <w:tab w:val="left" w:pos="5496"/>
+          <w:tab w:val="left" w:pos="6412"/>
+          <w:tab w:val="left" w:pos="7328"/>
+          <w:tab w:val="left" w:pos="8244"/>
+          <w:tab w:val="left" w:pos="9160"/>
+          <w:tab w:val="left" w:pos="10076"/>
+          <w:tab w:val="left" w:pos="10992"/>
+          <w:tab w:val="left" w:pos="11908"/>
+          <w:tab w:val="left" w:pos="12824"/>
+          <w:tab w:val="left" w:pos="13740"/>
+          <w:tab w:val="left" w:pos="14656"/>
+        </w:tabs>
+        <w:jc w:val="left"/>
+        <w:rPr>
+          <w:rFonts w:ascii="Courier New" w:hAnsi="Courier New" w:cs="Courier New" w:hint="eastAsia"/>
+          <w:kern w:val="0"/>
+          <w:sz w:val="20"/>
+          <w:szCs w:val="20"/>
+        </w:rPr>
+      </w:pPr>
+    </w:p>
+    <w:p>
+      <w:pPr>
+        <w:widowControl/>
+        <w:jc w:val="left"/>
+        <w:rPr>
+          <w:rFonts w:ascii="Times New Roman" w:eastAsia="Times New Roman" w:hAnsi="Times New Roman" w:cs="Times New Roman"/>
+          <w:kern w:val="0"/>
+        </w:rPr>
+      </w:pPr>
+      <w:proofErr w:type="spellStart"/>
+      <w:r>
+        <w:rPr>
+          <w:rFonts w:ascii="Arial" w:eastAsia="Times New Roman" w:hAnsi="Arial" w:cs="Arial"/>
+          <w:b/>
+          <w:bCs/>
+          <w:color w:val="2F2F2F"/>
+          <w:kern w:val="0"/>
+          <w:shd w:val="clear" w:color="auto" w:fill="FFFFFF"/>
+        </w:rPr>
+        <w:t>Netty</w:t>
+      </w:r>
+      <w:proofErr w:type="spellEnd"/>
+      <w:r>
+        <w:rPr>
+          <w:rFonts w:ascii="MS Mincho" w:eastAsia="MS Mincho" w:hAnsi="MS Mincho" w:cs="MS Mincho"/>
+          <w:b/>
+          <w:bCs/>
+          <w:color w:val="2F2F2F"/>
+          <w:kern w:val="0"/>
+          <w:shd w:val="clear" w:color="auto" w:fill="FFFFFF"/>
+        </w:rPr>
+        <w:t>的</w:t>
+      </w:r>
+      <w:r>
+        <w:rPr>
+          <w:rFonts w:ascii="Arial" w:eastAsia="Times New Roman" w:hAnsi="Arial" w:cs="Arial"/>
+          <w:b/>
+          <w:bCs/>
+          <w:color w:val="2F2F2F"/>
+          <w:kern w:val="0"/>
+          <w:shd w:val="clear" w:color="auto" w:fill="FFFFFF"/>
+        </w:rPr>
+        <w:t>NIO</w:t>
+      </w:r>
+      <w:r>
+        <w:rPr>
+          <w:rFonts w:ascii="MS Mincho" w:eastAsia="MS Mincho" w:hAnsi="MS Mincho" w:cs="MS Mincho"/>
+          <w:b/>
+          <w:bCs/>
+          <w:color w:val="2F2F2F"/>
+          <w:kern w:val="0"/>
+          <w:shd w:val="clear" w:color="auto" w:fill="FFFFFF"/>
+        </w:rPr>
+        <w:t>服</w:t>
+      </w:r>
+      <w:r>
+        <w:rPr>
+          <w:rFonts w:ascii="SimSun" w:eastAsia="SimSun" w:hAnsi="SimSun" w:cs="SimSun"/>
+          <w:b/>
+          <w:bCs/>
+          <w:color w:val="2F2F2F"/>
+          <w:kern w:val="0"/>
+          <w:shd w:val="clear" w:color="auto" w:fill="FFFFFF"/>
+        </w:rPr>
+        <w:t>务</w:t>
+      </w:r>
+      <w:r>
+        <w:rPr>
+          <w:rFonts w:ascii="MS Mincho" w:eastAsia="MS Mincho" w:hAnsi="MS Mincho" w:cs="MS Mincho"/>
+          <w:b/>
+          <w:bCs/>
+          <w:color w:val="2F2F2F"/>
+          <w:kern w:val="0"/>
+          <w:shd w:val="clear" w:color="auto" w:fill="FFFFFF"/>
+        </w:rPr>
+        <w:t>端</w:t>
+      </w:r>
+    </w:p>
+    <w:p>
+      <w:pPr>
+        <w:widowControl/>
+        <w:tabs>
+          <w:tab w:val="left" w:pos="916"/>
+          <w:tab w:val="left" w:pos="1832"/>
+          <w:tab w:val="left" w:pos="2748"/>
+          <w:tab w:val="left" w:pos="3664"/>
+          <w:tab w:val="left" w:pos="4580"/>
+          <w:tab w:val="left" w:pos="5496"/>
+          <w:tab w:val="left" w:pos="6412"/>
+          <w:tab w:val="left" w:pos="7328"/>
+          <w:tab w:val="left" w:pos="8244"/>
+          <w:tab w:val="left" w:pos="9160"/>
+          <w:tab w:val="left" w:pos="10076"/>
+          <w:tab w:val="left" w:pos="10992"/>
+          <w:tab w:val="left" w:pos="11908"/>
+          <w:tab w:val="left" w:pos="12824"/>
+          <w:tab w:val="left" w:pos="13740"/>
+          <w:tab w:val="left" w:pos="14656"/>
+        </w:tabs>
+        <w:jc w:val="left"/>
+        <w:rPr>
+          <w:rFonts w:ascii="Courier New" w:hAnsi="Courier New" w:cs="Courier New" w:hint="eastAsia"/>
+          <w:kern w:val="0"/>
+          <w:sz w:val="20"/>
+          <w:szCs w:val="20"/>
+        </w:rPr>
+      </w:pPr>
+    </w:p>
+    <w:p>
+      <w:pPr>
+        <w:widowControl/>
+        <w:tabs>
+          <w:tab w:val="left" w:pos="916"/>
+          <w:tab w:val="left" w:pos="1832"/>
+          <w:tab w:val="left" w:pos="2748"/>
+          <w:tab w:val="left" w:pos="3664"/>
+          <w:tab w:val="left" w:pos="4580"/>
+          <w:tab w:val="left" w:pos="5496"/>
+          <w:tab w:val="left" w:pos="6412"/>
+          <w:tab w:val="left" w:pos="7328"/>
+          <w:tab w:val="left" w:pos="8244"/>
+          <w:tab w:val="left" w:pos="9160"/>
+          <w:tab w:val="left" w:pos="10076"/>
+          <w:tab w:val="left" w:pos="10992"/>
+          <w:tab w:val="left" w:pos="11908"/>
+          <w:tab w:val="left" w:pos="12824"/>
+          <w:tab w:val="left" w:pos="13740"/>
+          <w:tab w:val="left" w:pos="14656"/>
+        </w:tabs>
+        <w:jc w:val="left"/>
+        <w:rPr>
+          <w:rFonts w:ascii="Courier New" w:hAnsi="Courier New" w:cs="Courier New" w:hint="eastAsia"/>
+          <w:kern w:val="0"/>
+          <w:sz w:val="20"/>
+          <w:szCs w:val="20"/>
+        </w:rPr>
+      </w:pPr>
+    </w:p>
+    <w:p>
+      <w:pPr>
+        <w:pStyle w:val="HTML"/>
+      </w:pPr>
+      <w:r>
+        <w:rPr>
+          <w:rStyle w:val="hljs-comment"/>
+        </w:rPr>
+        <w:t>// Configure the server.</w:t>
+      </w:r>
+    </w:p>
+    <w:p>
+      <w:pPr>
+        <w:pStyle w:val="HTML"/>
+      </w:pPr>
+      <w:r>
+        <w:t xml:space="preserve">    </w:t>
+      </w:r>
+      <w:proofErr w:type="spellStart"/>
+      <w:r>
+        <w:t>EventLoopGroup</w:t>
+      </w:r>
+      <w:proofErr w:type="spellEnd"/>
+      <w:r>
+        <w:t xml:space="preserve"> </w:t>
+      </w:r>
+      <w:proofErr w:type="spellStart"/>
+      <w:r>
+        <w:t>bossGroup</w:t>
+      </w:r>
+      <w:proofErr w:type="spellEnd"/>
+      <w:r>
+        <w:t xml:space="preserve"> = </w:t>
+      </w:r>
+      <w:r>
+        <w:rPr>
+          <w:rStyle w:val="hljs-keyword"/>
+        </w:rPr>
+        <w:t>new</w:t>
+      </w:r>
+      <w:r>
+        <w:t xml:space="preserve"> </w:t>
+      </w:r>
+      <w:proofErr w:type="spellStart"/>
+      <w:proofErr w:type="gramStart"/>
+      <w:r>
+        <w:t>NioEventLoopGroup</w:t>
+      </w:r>
+      <w:proofErr w:type="spellEnd"/>
+      <w:r>
+        <w:t>(</w:t>
+      </w:r>
+      <w:proofErr w:type="gramEnd"/>
+      <w:r>
+        <w:rPr>
+          <w:rStyle w:val="hljs-number"/>
+        </w:rPr>
+        <w:t>1</w:t>
+      </w:r>
+      <w:r>
+        <w:t>);</w:t>
+      </w:r>
+    </w:p>
+    <w:p>
+      <w:pPr>
+        <w:pStyle w:val="HTML"/>
+      </w:pPr>
+      <w:r>
+        <w:t xml:space="preserve">    </w:t>
+      </w:r>
+      <w:proofErr w:type="spellStart"/>
+      <w:r>
+        <w:t>EventLoopGroup</w:t>
+      </w:r>
+      <w:proofErr w:type="spellEnd"/>
+      <w:r>
+        <w:t xml:space="preserve"> </w:t>
+      </w:r>
+      <w:proofErr w:type="spellStart"/>
+      <w:r>
+        <w:t>workerGroup</w:t>
+      </w:r>
+      <w:proofErr w:type="spellEnd"/>
+      <w:r>
+        <w:t xml:space="preserve"> = </w:t>
+      </w:r>
+      <w:r>
+        <w:rPr>
+          <w:rStyle w:val="hljs-keyword"/>
+        </w:rPr>
+        <w:t>new</w:t>
+      </w:r>
+      <w:r>
+        <w:t xml:space="preserve"> </w:t>
+      </w:r>
+      <w:proofErr w:type="spellStart"/>
+      <w:proofErr w:type="gramStart"/>
+      <w:r>
+        <w:t>NioEventLoopGroup</w:t>
+      </w:r>
+      <w:proofErr w:type="spellEnd"/>
+      <w:r>
+        <w:t>(</w:t>
+      </w:r>
+      <w:proofErr w:type="gramEnd"/>
+      <w:r>
+        <w:t>);</w:t>
+      </w:r>
+    </w:p>
+    <w:p>
+      <w:pPr>
+        <w:pStyle w:val="HTML"/>
+      </w:pPr>
+      <w:r>
+        <w:t xml:space="preserve">    </w:t>
+      </w:r>
+      <w:r>
+        <w:rPr>
+          <w:rStyle w:val="hljs-keyword"/>
+        </w:rPr>
+        <w:t>try</w:t>
+      </w:r>
+      <w:r>
+        <w:t xml:space="preserve"> {</w:t>
+      </w:r>
+    </w:p>
+    <w:p>
+      <w:pPr>
+        <w:pStyle w:val="HTML"/>
+      </w:pPr>
+      <w:r>
+        <w:t xml:space="preserve">        </w:t>
+      </w:r>
+      <w:proofErr w:type="spellStart"/>
+      <w:r>
+        <w:t>ServerBootstrap</w:t>
+      </w:r>
+      <w:proofErr w:type="spellEnd"/>
+      <w:r>
+        <w:t xml:space="preserve"> b = </w:t>
+      </w:r>
+      <w:r>
+        <w:rPr>
+          <w:rStyle w:val="hljs-keyword"/>
+        </w:rPr>
+        <w:t>new</w:t>
+      </w:r>
+      <w:r>
+        <w:t xml:space="preserve"> </w:t>
+      </w:r>
+      <w:proofErr w:type="spellStart"/>
+      <w:proofErr w:type="gramStart"/>
+      <w:r>
+        <w:t>ServerBootstrap</w:t>
+      </w:r>
+      <w:proofErr w:type="spellEnd"/>
+      <w:r>
+        <w:t>(</w:t>
+      </w:r>
+      <w:proofErr w:type="gramEnd"/>
+      <w:r>
+        <w:t>);</w:t>
+      </w:r>
+    </w:p>
+    <w:p>
+      <w:pPr>
+        <w:pStyle w:val="HTML"/>
+      </w:pPr>
+      <w:r>
+        <w:t xml:space="preserve">        </w:t>
+      </w:r>
+      <w:proofErr w:type="spellStart"/>
+      <w:proofErr w:type="gramStart"/>
+      <w:r>
+        <w:t>b.group</w:t>
+      </w:r>
+      <w:proofErr w:type="spellEnd"/>
+      <w:proofErr w:type="gramEnd"/>
+      <w:r>
+        <w:t>(</w:t>
+      </w:r>
+      <w:proofErr w:type="spellStart"/>
+      <w:r>
+        <w:t>bossGroup</w:t>
+      </w:r>
+      <w:proofErr w:type="spellEnd"/>
+      <w:r>
+        <w:t xml:space="preserve">, </w:t>
+      </w:r>
+      <w:proofErr w:type="spellStart"/>
+      <w:r>
+        <w:t>workerGroup</w:t>
+      </w:r>
+      <w:proofErr w:type="spellEnd"/>
+      <w:r>
+        <w:t>)</w:t>
+      </w:r>
+    </w:p>
+    <w:p>
+      <w:pPr>
+        <w:pStyle w:val="HTML"/>
+      </w:pPr>
+      <w:r>
+        <w:t xml:space="preserve">         </w:t>
+      </w:r>
+      <w:proofErr w:type="gramStart"/>
+      <w:r>
+        <w:t>.channel</w:t>
+      </w:r>
+      <w:proofErr w:type="gramEnd"/>
+      <w:r>
+        <w:t>(</w:t>
+      </w:r>
+      <w:proofErr w:type="spellStart"/>
+      <w:r>
+        <w:t>NioServerSocketChannel.class</w:t>
+      </w:r>
+      <w:proofErr w:type="spellEnd"/>
+      <w:r>
+        <w:t>)</w:t>
+      </w:r>
+    </w:p>
+    <w:p>
+      <w:pPr>
+        <w:pStyle w:val="HTML"/>
+      </w:pPr>
+      <w:r>
+        <w:t xml:space="preserve">         </w:t>
+      </w:r>
+      <w:proofErr w:type="gramStart"/>
+      <w:r>
+        <w:t>.option(</w:t>
+      </w:r>
+      <w:proofErr w:type="spellStart"/>
+      <w:r>
+        <w:t>ChannelOption.SO</w:t>
+      </w:r>
+      <w:proofErr w:type="gramEnd"/>
+      <w:r>
+        <w:t>_BACKLOG</w:t>
+      </w:r>
+      <w:proofErr w:type="spellEnd"/>
+      <w:r>
+        <w:t xml:space="preserve">, </w:t>
+      </w:r>
+      <w:r>
+        <w:rPr>
+          <w:rStyle w:val="hljs-number"/>
+        </w:rPr>
+        <w:t>100</w:t>
+      </w:r>
+      <w:r>
+        <w:t>)</w:t>
+      </w:r>
+    </w:p>
+    <w:p>
+      <w:pPr>
+        <w:pStyle w:val="HTML"/>
+      </w:pPr>
+      <w:r>
+        <w:t xml:space="preserve">         </w:t>
+      </w:r>
+      <w:proofErr w:type="gramStart"/>
+      <w:r>
+        <w:t>.handler</w:t>
+      </w:r>
+      <w:proofErr w:type="gramEnd"/>
+      <w:r>
+        <w:t>(</w:t>
+      </w:r>
+      <w:r>
+        <w:rPr>
+          <w:rStyle w:val="hljs-keyword"/>
+        </w:rPr>
+        <w:t>new</w:t>
+      </w:r>
+      <w:r>
+        <w:t xml:space="preserve"> </w:t>
+      </w:r>
+      <w:proofErr w:type="spellStart"/>
+      <w:r>
+        <w:t>LoggingHandler</w:t>
+      </w:r>
+      <w:proofErr w:type="spellEnd"/>
+      <w:r>
+        <w:t>(LogLevel.INFO))</w:t>
+      </w:r>
+    </w:p>
+    <w:p>
+      <w:pPr>
+        <w:pStyle w:val="HTML"/>
+      </w:pPr>
+      <w:r>
+        <w:t xml:space="preserve">         </w:t>
+      </w:r>
+      <w:proofErr w:type="gramStart"/>
+      <w:r>
+        <w:t>.</w:t>
+      </w:r>
+      <w:proofErr w:type="spellStart"/>
+      <w:r>
+        <w:t>childHandler</w:t>
+      </w:r>
+      <w:proofErr w:type="spellEnd"/>
+      <w:proofErr w:type="gramEnd"/>
+      <w:r>
+        <w:t>(</w:t>
+      </w:r>
+      <w:r>
+        <w:rPr>
+          <w:rStyle w:val="hljs-keyword"/>
+        </w:rPr>
+        <w:t>new</w:t>
+      </w:r>
+      <w:r>
+        <w:t xml:space="preserve"> </w:t>
+      </w:r>
+      <w:proofErr w:type="spellStart"/>
+      <w:r>
+        <w:t>ChannelInitializer</w:t>
+      </w:r>
+      <w:proofErr w:type="spellEnd"/>
+      <w:r>
+        <w:t>&lt;</w:t>
+      </w:r>
+      <w:proofErr w:type="spellStart"/>
+      <w:r>
+        <w:t>SocketChannel</w:t>
+      </w:r>
+      <w:proofErr w:type="spellEnd"/>
+      <w:r>
+        <w:t>&gt;() {</w:t>
+      </w:r>
+    </w:p>
+    <w:p>
+      <w:pPr>
+        <w:pStyle w:val="HTML"/>
+      </w:pPr>
+      <w:r>
+        <w:lastRenderedPageBreak/>
+        <w:t xml:space="preserve">             </w:t>
+      </w:r>
+      <w:r>
+        <w:rPr>
+          <w:rStyle w:val="hljs-meta"/>
+        </w:rPr>
+        <w:t>@Override</w:t>
+      </w:r>
+    </w:p>
+    <w:p>
+      <w:pPr>
+        <w:pStyle w:val="HTML"/>
+      </w:pPr>
+      <w:r>
+        <w:t xml:space="preserve">             </w:t>
+      </w:r>
+      <w:r>
+        <w:rPr>
+          <w:rStyle w:val="hljs-keyword"/>
+        </w:rPr>
+        <w:t>public</w:t>
+      </w:r>
+      <w:r>
+        <w:rPr>
+          <w:rStyle w:val="hljs-function"/>
+        </w:rPr>
+        <w:t xml:space="preserve"> </w:t>
+      </w:r>
+      <w:r>
+        <w:rPr>
+          <w:rStyle w:val="hljs-keyword"/>
+        </w:rPr>
+        <w:t>void</w:t>
+      </w:r>
+      <w:r>
+        <w:rPr>
+          <w:rStyle w:val="hljs-function"/>
+        </w:rPr>
+        <w:t xml:space="preserve"> </w:t>
+      </w:r>
+      <w:proofErr w:type="spellStart"/>
+      <w:proofErr w:type="gramStart"/>
+      <w:r>
+        <w:rPr>
+          <w:rStyle w:val="hljs-title"/>
+        </w:rPr>
+        <w:t>initChannel</w:t>
+      </w:r>
+      <w:proofErr w:type="spellEnd"/>
+      <w:r>
+        <w:rPr>
+          <w:rStyle w:val="hljs-params"/>
+        </w:rPr>
+        <w:t>(</w:t>
+      </w:r>
+      <w:proofErr w:type="spellStart"/>
+      <w:proofErr w:type="gramEnd"/>
+      <w:r>
+        <w:rPr>
+          <w:rStyle w:val="hljs-params"/>
+        </w:rPr>
+        <w:t>SocketChannel</w:t>
+      </w:r>
+      <w:proofErr w:type="spellEnd"/>
+      <w:r>
+        <w:rPr>
+          <w:rStyle w:val="hljs-params"/>
+        </w:rPr>
+        <w:t xml:space="preserve"> </w:t>
+      </w:r>
+      <w:proofErr w:type="spellStart"/>
+      <w:r>
+        <w:rPr>
+          <w:rStyle w:val="hljs-params"/>
+        </w:rPr>
+        <w:t>ch</w:t>
+      </w:r>
+      <w:proofErr w:type="spellEnd"/>
+      <w:r>
+        <w:rPr>
+          <w:rStyle w:val="hljs-params"/>
+        </w:rPr>
+        <w:t>)</w:t>
+      </w:r>
+      <w:r>
+        <w:rPr>
+          <w:rStyle w:val="hljs-function"/>
+        </w:rPr>
+        <w:t xml:space="preserve"> </w:t>
+      </w:r>
+      <w:r>
+        <w:rPr>
+          <w:rStyle w:val="hljs-keyword"/>
+        </w:rPr>
+        <w:t>throws</w:t>
+      </w:r>
+      <w:r>
+        <w:rPr>
+          <w:rStyle w:val="hljs-function"/>
+        </w:rPr>
+        <w:t xml:space="preserve"> Exception </w:t>
+      </w:r>
+      <w:r>
+        <w:t>{</w:t>
+      </w:r>
+    </w:p>
+    <w:p>
+      <w:pPr>
+        <w:pStyle w:val="HTML"/>
+      </w:pPr>
+      <w:r>
+        <w:t xml:space="preserve">                 </w:t>
+      </w:r>
+      <w:proofErr w:type="spellStart"/>
+      <w:r>
+        <w:t>ChannelPipeline</w:t>
+      </w:r>
+      <w:proofErr w:type="spellEnd"/>
+      <w:r>
+        <w:t xml:space="preserve"> p = </w:t>
+      </w:r>
+      <w:proofErr w:type="spellStart"/>
+      <w:proofErr w:type="gramStart"/>
+      <w:r>
+        <w:t>ch.pipeline</w:t>
+      </w:r>
+      <w:proofErr w:type="spellEnd"/>
+      <w:proofErr w:type="gramEnd"/>
+      <w:r>
+        <w:t>();</w:t>
+      </w:r>
+    </w:p>
+    <w:p>
+      <w:pPr>
+        <w:pStyle w:val="HTML"/>
+      </w:pPr>
+      <w:r>
+        <w:t xml:space="preserve">                 </w:t>
+      </w:r>
+      <w:proofErr w:type="spellStart"/>
+      <w:proofErr w:type="gramStart"/>
+      <w:r>
+        <w:t>p.addLast</w:t>
+      </w:r>
+      <w:proofErr w:type="spellEnd"/>
+      <w:proofErr w:type="gramEnd"/>
+      <w:r>
+        <w:t>(</w:t>
+      </w:r>
+      <w:r>
+        <w:rPr>
+          <w:rStyle w:val="hljs-keyword"/>
+        </w:rPr>
+        <w:t>new</w:t>
+      </w:r>
+      <w:r>
+        <w:t xml:space="preserve"> </w:t>
+      </w:r>
+      <w:proofErr w:type="spellStart"/>
+      <w:r>
+        <w:t>EchoServerHandler</w:t>
+      </w:r>
+      <w:proofErr w:type="spellEnd"/>
+      <w:r>
+        <w:t>());</w:t>
+      </w:r>
+    </w:p>
+    <w:p>
+      <w:pPr>
+        <w:pStyle w:val="HTML"/>
+      </w:pPr>
+      <w:r>
+        <w:t xml:space="preserve">             }</w:t>
+      </w:r>
+    </w:p>
+    <w:p>
+      <w:pPr>
+        <w:pStyle w:val="HTML"/>
+      </w:pPr>
+      <w:r>
+        <w:t xml:space="preserve">         });</w:t>
+      </w:r>
+    </w:p>
+    <w:p>
+      <w:pPr>
+        <w:pStyle w:val="HTML"/>
+      </w:pPr>
+      <w:r>
+        <w:t xml:space="preserve">        </w:t>
+      </w:r>
+      <w:r>
+        <w:rPr>
+          <w:rStyle w:val="hljs-comment"/>
+        </w:rPr>
+        <w:t>// Start the server.</w:t>
+      </w:r>
+    </w:p>
+    <w:p>
+      <w:pPr>
+        <w:pStyle w:val="HTML"/>
+      </w:pPr>
+      <w:r>
+        <w:t xml:space="preserve">        </w:t>
+      </w:r>
+      <w:proofErr w:type="spellStart"/>
+      <w:r>
+        <w:t>ChannelFuture</w:t>
+      </w:r>
+      <w:proofErr w:type="spellEnd"/>
+      <w:r>
+        <w:t xml:space="preserve"> f = </w:t>
+      </w:r>
+      <w:proofErr w:type="spellStart"/>
+      <w:proofErr w:type="gramStart"/>
+      <w:r>
+        <w:t>b.bind</w:t>
+      </w:r>
+      <w:proofErr w:type="spellEnd"/>
+      <w:proofErr w:type="gramEnd"/>
+      <w:r>
+        <w:t>(PORT).sync();</w:t>
+      </w:r>
+    </w:p>
+    <w:p>
+      <w:pPr>
+        <w:pStyle w:val="HTML"/>
+      </w:pPr>
+      <w:r>
+        <w:t xml:space="preserve">        </w:t>
+      </w:r>
+      <w:r>
+        <w:rPr>
+          <w:rStyle w:val="hljs-comment"/>
+        </w:rPr>
+        <w:t>// Wait until the server socket is closed.</w:t>
+      </w:r>
+    </w:p>
+    <w:p>
+      <w:pPr>
+        <w:pStyle w:val="HTML"/>
+      </w:pPr>
+      <w:r>
+        <w:t xml:space="preserve">        </w:t>
+      </w:r>
+      <w:proofErr w:type="spellStart"/>
+      <w:proofErr w:type="gramStart"/>
+      <w:r>
+        <w:t>f.channel</w:t>
+      </w:r>
+      <w:proofErr w:type="spellEnd"/>
+      <w:proofErr w:type="gramEnd"/>
+      <w:r>
+        <w:t>().</w:t>
+      </w:r>
+      <w:proofErr w:type="spellStart"/>
+      <w:r>
+        <w:t>closeFuture</w:t>
+      </w:r>
+      <w:proofErr w:type="spellEnd"/>
+      <w:r>
+        <w:t>().sync();</w:t>
+      </w:r>
+    </w:p>
+    <w:p>
+      <w:pPr>
+        <w:pStyle w:val="HTML"/>
+      </w:pPr>
+      <w:r>
+        <w:t xml:space="preserve">    } </w:t>
+      </w:r>
+      <w:r>
+        <w:rPr>
+          <w:rStyle w:val="hljs-keyword"/>
+        </w:rPr>
+        <w:t>finally</w:t>
+      </w:r>
+      <w:r>
+        <w:t xml:space="preserve"> {</w:t>
+      </w:r>
+    </w:p>
+    <w:p>
+      <w:pPr>
+        <w:pStyle w:val="HTML"/>
+      </w:pPr>
+      <w:r>
+        <w:t xml:space="preserve">        </w:t>
+      </w:r>
+      <w:r>
+        <w:rPr>
+          <w:rStyle w:val="hljs-comment"/>
+        </w:rPr>
+        <w:t>// Shut down all event loops to terminate all threads.</w:t>
+      </w:r>
+    </w:p>
+    <w:p>
+      <w:pPr>
+        <w:pStyle w:val="HTML"/>
+      </w:pPr>
+      <w:r>
+        <w:t xml:space="preserve">        </w:t>
+      </w:r>
+      <w:proofErr w:type="spellStart"/>
+      <w:r>
+        <w:t>bossGroup.shutdownGracefully</w:t>
+      </w:r>
+      <w:proofErr w:type="spellEnd"/>
+      <w:r>
+        <w:t>();</w:t>
+      </w:r>
+    </w:p>
+    <w:p>
+      <w:pPr>
+        <w:pStyle w:val="HTML"/>
+      </w:pPr>
+      <w:r>
+        <w:t xml:space="preserve">        </w:t>
+      </w:r>
+      <w:proofErr w:type="spellStart"/>
+      <w:r>
+        <w:t>workerGroup.shutdownGracefully</w:t>
+      </w:r>
+      <w:proofErr w:type="spellEnd"/>
+      <w:r>
+        <w:t>();</w:t>
+      </w:r>
+    </w:p>
+    <w:p>
+      <w:pPr>
+        <w:pStyle w:val="HTML"/>
+      </w:pPr>
+      <w:r>
+        <w:t xml:space="preserve">    }</w:t>
+      </w:r>
+    </w:p>
+    <w:p>
+      <w:pPr>
+        <w:pStyle w:val="HTML"/>
+      </w:pPr>
+      <w:r>
+        <w:br/>
+      </w:r>
+      <w:r>
+        <w:br/>
+      </w:r>
+      <w:r>
+        <w:t>作者：</w:t>
+      </w:r>
+      <w:r>
+        <w:t>linking12</w:t>
+      </w:r>
+      <w:r>
+        <w:br/>
+      </w:r>
+      <w:r>
+        <w:t>链接：</w:t>
+      </w:r>
+      <w:r>
+        <w:t>https://www.jianshu.com/p/d5680a2c4d12</w:t>
+      </w:r>
+      <w:r>
+        <w:br/>
+      </w:r>
+      <w:r>
+        <w:t>來源：简书</w:t>
+      </w:r>
+      <w:r>
+        <w:br/>
+      </w:r>
+      <w:r>
+        <w:t>著作权归作者所有。商业转载请联系作者获得授权，非商业转载请注明出处。</w:t>
+      </w:r>
+    </w:p>
+    <w:p>
+      <w:pPr>
+        <w:widowControl/>
+        <w:tabs>
+          <w:tab w:val="left" w:pos="916"/>
+          <w:tab w:val="left" w:pos="1832"/>
+          <w:tab w:val="left" w:pos="2748"/>
+          <w:tab w:val="left" w:pos="3664"/>
+          <w:tab w:val="left" w:pos="4580"/>
+          <w:tab w:val="left" w:pos="5496"/>
+          <w:tab w:val="left" w:pos="6412"/>
+          <w:tab w:val="left" w:pos="7328"/>
+          <w:tab w:val="left" w:pos="8244"/>
+          <w:tab w:val="left" w:pos="9160"/>
+          <w:tab w:val="left" w:pos="10076"/>
+          <w:tab w:val="left" w:pos="10992"/>
+          <w:tab w:val="left" w:pos="11908"/>
+          <w:tab w:val="left" w:pos="12824"/>
+          <w:tab w:val="left" w:pos="13740"/>
+          <w:tab w:val="left" w:pos="14656"/>
+        </w:tabs>
+        <w:jc w:val="left"/>
+        <w:rPr>
+          <w:rFonts w:ascii="Courier New" w:hAnsi="Courier New" w:cs="Courier New" w:hint="eastAsia"/>
+          <w:kern w:val="0"/>
+          <w:sz w:val="20"/>
+          <w:szCs w:val="20"/>
+        </w:rPr>
+      </w:pPr>
+      <w:bookmarkStart w:id="0" w:name="_GoBack"/>
+      <w:bookmarkEnd w:id="0"/>
+    </w:p>
+    <w:p/>
     <w:sectPr>
       <w:pgSz w:w="11900" w:h="16840"/>
       <w:pgMar w:top="1440" w:right="1800" w:bottom="1440" w:left="1800" w:header="851" w:footer="992" w:gutter="0"/>
@@ -2012,6 +2900,11 @@
     <w:basedOn w:val="a0"/>
     <w:rsid w:val="0030145D"/>
   </w:style>
+  <w:style w:type="character" w:customStyle="1" w:styleId="hljs-meta">
+    <w:name w:val="hljs-meta"/>
+    <w:basedOn w:val="a0"/>
+    <w:rsid w:val="003324DF"/>
+  </w:style>
 </w:styles>
 </file>
 

</xml_diff>